<commit_message>
Adicionado Fluxo de exceção e Fluxos alternativos aos Casos de uso: Casos de Uso - Especificação a nivel de sistema/CSU10-Fazer Pagamentos.docx, Casos de Uso - Especificação a nivel de sistema/CSU11-Consultar Extrato.docx, Casos de Uso - Especificação a nivel de sistema/CSU12-Visualizar contrato.docx de acordo com o que está disponivel nos prototipos de alta fidelidade disponiveis atualmente.
</commit_message>
<xml_diff>
--- a/Requisitos/Casos de Uso - Especificação a nivel de sistema/CSU10-Fazer Pagamentos.docx
+++ b/Requisitos/Casos de Uso - Especificação a nivel de sistema/CSU10-Fazer Pagamentos.docx
@@ -91,12 +91,6 @@
             <w:insideH w:val="single" w:color="auto" w:sz="4" w:space="0"/>
             <w:insideV w:val="single" w:color="auto" w:sz="4" w:space="0"/>
           </w:tblBorders>
-          <w:tblCellMar>
-            <w:top w:w="0" w:type="dxa"/>
-            <w:left w:w="70" w:type="dxa"/>
-            <w:bottom w:w="0" w:type="dxa"/>
-            <w:right w:w="70" w:type="dxa"/>
-          </w:tblCellMar>
         </w:tblPrEx>
         <w:tc>
           <w:tcPr>
@@ -734,7 +728,7 @@
           </w:tblCellMar>
         </w:tblPrEx>
         <w:trPr>
-          <w:trHeight w:val="1615" w:hRule="atLeast"/>
+          <w:trHeight w:val="814" w:hRule="atLeast"/>
         </w:trPr>
         <w:tc>
           <w:tcPr>
@@ -749,10 +743,198 @@
           </w:tcPr>
           <w:p>
             <w:pPr>
-              <w:rPr>
-                <w:sz w:val="28"/>
-              </w:rPr>
-            </w:pPr>
+              <w:numPr>
+                <w:numId w:val="0"/>
+              </w:numPr>
+              <w:rPr>
+                <w:rFonts w:hint="default"/>
+                <w:color w:val="FF0000"/>
+                <w:sz w:val="28"/>
+                <w:lang w:val="pt-BR"/>
+              </w:rPr>
+            </w:pPr>
+            <w:r>
+              <w:rPr>
+                <w:rFonts w:hint="default"/>
+                <w:sz w:val="28"/>
+                <w:lang w:val="pt-BR"/>
+              </w:rPr>
+              <w:t xml:space="preserve">Linha 1: O ator aperta aperta o botão “voltar” volta para a </w:t>
+            </w:r>
+            <w:r>
+              <w:rPr>
+                <w:rFonts w:hint="default"/>
+                <w:color w:val="FF0000"/>
+                <w:sz w:val="28"/>
+                <w:lang w:val="pt-BR"/>
+              </w:rPr>
+              <w:t>Tela 03</w:t>
+            </w:r>
+          </w:p>
+          <w:p>
+            <w:pPr>
+              <w:numPr>
+                <w:ilvl w:val="0"/>
+                <w:numId w:val="0"/>
+              </w:numPr>
+              <w:rPr>
+                <w:rFonts w:hint="default"/>
+                <w:color w:val="FF0000"/>
+                <w:sz w:val="28"/>
+                <w:lang w:val="pt-BR"/>
+              </w:rPr>
+            </w:pPr>
+            <w:r>
+              <w:rPr>
+                <w:rFonts w:hint="default"/>
+                <w:sz w:val="28"/>
+                <w:lang w:val="pt-BR"/>
+              </w:rPr>
+              <w:t xml:space="preserve">Linha 2: O ator aperta aperta o botão “voltar” volta para a </w:t>
+            </w:r>
+            <w:r>
+              <w:rPr>
+                <w:rFonts w:hint="default"/>
+                <w:color w:val="FF0000"/>
+                <w:sz w:val="28"/>
+                <w:lang w:val="pt-BR"/>
+              </w:rPr>
+              <w:t>Tela 05</w:t>
+            </w:r>
+          </w:p>
+          <w:p>
+            <w:pPr>
+              <w:numPr>
+                <w:numId w:val="0"/>
+              </w:numPr>
+              <w:rPr>
+                <w:rFonts w:hint="default"/>
+                <w:color w:val="FF0000"/>
+                <w:sz w:val="28"/>
+                <w:lang w:val="pt-BR"/>
+              </w:rPr>
+            </w:pPr>
+          </w:p>
+        </w:tc>
+      </w:tr>
+      <w:tr>
+        <w:tblPrEx>
+          <w:tblBorders>
+            <w:top w:val="single" w:color="auto" w:sz="4" w:space="0"/>
+            <w:left w:val="single" w:color="auto" w:sz="4" w:space="0"/>
+            <w:bottom w:val="single" w:color="auto" w:sz="4" w:space="0"/>
+            <w:right w:val="single" w:color="auto" w:sz="4" w:space="0"/>
+            <w:insideH w:val="single" w:color="auto" w:sz="4" w:space="0"/>
+            <w:insideV w:val="single" w:color="auto" w:sz="4" w:space="0"/>
+          </w:tblBorders>
+          <w:tblCellMar>
+            <w:top w:w="0" w:type="dxa"/>
+            <w:left w:w="70" w:type="dxa"/>
+            <w:bottom w:w="0" w:type="dxa"/>
+            <w:right w:w="70" w:type="dxa"/>
+          </w:tblCellMar>
+        </w:tblPrEx>
+        <w:trPr>
+          <w:trHeight w:val="483" w:hRule="atLeast"/>
+        </w:trPr>
+        <w:tc>
+          <w:tcPr>
+            <w:tcW w:w="10330" w:type="dxa"/>
+            <w:gridSpan w:val="2"/>
+            <w:tcBorders>
+              <w:top w:val="single" w:color="auto" w:sz="4" w:space="0"/>
+              <w:left w:val="single" w:color="auto" w:sz="4" w:space="0"/>
+              <w:bottom w:val="single" w:color="auto" w:sz="4" w:space="0"/>
+              <w:right w:val="single" w:color="auto" w:sz="4" w:space="0"/>
+            </w:tcBorders>
+          </w:tcPr>
+          <w:p>
+            <w:pPr>
+              <w:numPr>
+                <w:numId w:val="0"/>
+              </w:numPr>
+              <w:jc w:val="center"/>
+              <w:rPr>
+                <w:rFonts w:hint="default"/>
+                <w:b/>
+                <w:bCs/>
+                <w:sz w:val="28"/>
+                <w:lang w:val="pt-BR"/>
+              </w:rPr>
+            </w:pPr>
+            <w:r>
+              <w:rPr>
+                <w:rFonts w:hint="default"/>
+                <w:b/>
+                <w:bCs/>
+                <w:sz w:val="28"/>
+                <w:lang w:val="pt-BR"/>
+              </w:rPr>
+              <w:t>Fluxo de exceção</w:t>
+            </w:r>
+          </w:p>
+        </w:tc>
+      </w:tr>
+      <w:tr>
+        <w:tblPrEx>
+          <w:tblBorders>
+            <w:top w:val="single" w:color="auto" w:sz="4" w:space="0"/>
+            <w:left w:val="single" w:color="auto" w:sz="4" w:space="0"/>
+            <w:bottom w:val="single" w:color="auto" w:sz="4" w:space="0"/>
+            <w:right w:val="single" w:color="auto" w:sz="4" w:space="0"/>
+            <w:insideH w:val="single" w:color="auto" w:sz="4" w:space="0"/>
+            <w:insideV w:val="single" w:color="auto" w:sz="4" w:space="0"/>
+          </w:tblBorders>
+          <w:tblCellMar>
+            <w:top w:w="0" w:type="dxa"/>
+            <w:left w:w="70" w:type="dxa"/>
+            <w:bottom w:w="0" w:type="dxa"/>
+            <w:right w:w="70" w:type="dxa"/>
+          </w:tblCellMar>
+        </w:tblPrEx>
+        <w:trPr>
+          <w:trHeight w:val="862" w:hRule="atLeast"/>
+        </w:trPr>
+        <w:tc>
+          <w:tcPr>
+            <w:tcW w:w="10330" w:type="dxa"/>
+            <w:gridSpan w:val="2"/>
+            <w:tcBorders>
+              <w:top w:val="single" w:color="auto" w:sz="4" w:space="0"/>
+              <w:left w:val="single" w:color="auto" w:sz="4" w:space="0"/>
+              <w:bottom w:val="single" w:color="auto" w:sz="4" w:space="0"/>
+              <w:right w:val="single" w:color="auto" w:sz="4" w:space="0"/>
+            </w:tcBorders>
+          </w:tcPr>
+          <w:p>
+            <w:pPr>
+              <w:numPr>
+                <w:numId w:val="0"/>
+              </w:numPr>
+              <w:rPr>
+                <w:rFonts w:hint="default"/>
+                <w:sz w:val="28"/>
+                <w:lang w:val="pt-BR"/>
+              </w:rPr>
+            </w:pPr>
+            <w:r>
+              <w:rPr>
+                <w:rFonts w:hint="default"/>
+                <w:sz w:val="28"/>
+                <w:lang w:val="pt-BR"/>
+              </w:rPr>
+              <w:t xml:space="preserve">Linha 3: </w:t>
+            </w:r>
+            <w:bookmarkStart w:id="0" w:name="_GoBack"/>
+            <w:r>
+              <w:rPr>
+                <w:rFonts w:hint="default"/>
+                <w:sz w:val="28"/>
+                <w:lang w:val="pt-BR"/>
+              </w:rPr>
+              <w:t>O ator está sem internet disponível no momento. O sistema informa que não foi possível enviar o comprovante por estar sem conexão com a internet.</w:t>
+            </w:r>
+            <w:bookmarkEnd w:id="0"/>
           </w:p>
         </w:tc>
       </w:tr>
@@ -1092,10 +1274,8 @@
                 <w:rFonts w:hint="default"/>
                 <w:lang w:val="pt-BR"/>
               </w:rPr>
-              <w:t xml:space="preserve">Criação de fluxo alternativo e </w:t>
-            </w:r>
-            <w:bookmarkStart w:id="0" w:name="_GoBack"/>
-            <w:bookmarkEnd w:id="0"/>
+              <w:t>Criação de fluxo alternativo e fluxo de exceção</w:t>
+            </w:r>
           </w:p>
         </w:tc>
       </w:tr>
@@ -1422,7 +1602,7 @@
     <w:lsdException w:uiPriority="0" w:name="Table Web 2"/>
     <w:lsdException w:uiPriority="0" w:name="Table Web 3"/>
     <w:lsdException w:unhideWhenUsed="0" w:uiPriority="0" w:semiHidden="0" w:name="Balloon Text"/>
-    <w:lsdException w:unhideWhenUsed="0" w:uiPriority="0" w:semiHidden="0" w:name="Table Grid"/>
+    <w:lsdException w:qFormat="1" w:unhideWhenUsed="0" w:uiPriority="0" w:semiHidden="0" w:name="Table Grid"/>
     <w:lsdException w:uiPriority="0" w:name="Table Theme"/>
   </w:latentStyles>
   <w:style w:type="paragraph" w:default="1" w:styleId="1">
@@ -1520,6 +1700,7 @@
   <w:style w:type="table" w:styleId="8">
     <w:name w:val="Table Grid"/>
     <w:basedOn w:val="5"/>
+    <w:qFormat/>
     <w:uiPriority w:val="0"/>
     <w:tblPr>
       <w:tblBorders>
@@ -1535,6 +1716,7 @@
   <w:style w:type="character" w:customStyle="1" w:styleId="9">
     <w:name w:val="Título 1 Char"/>
     <w:link w:val="2"/>
+    <w:qFormat/>
     <w:uiPriority w:val="0"/>
     <w:rPr>
       <w:b/>
@@ -1544,6 +1726,7 @@
   <w:style w:type="character" w:customStyle="1" w:styleId="10">
     <w:name w:val="Título 2 Char"/>
     <w:link w:val="3"/>
+    <w:qFormat/>
     <w:uiPriority w:val="0"/>
     <w:rPr>
       <w:sz w:val="28"/>
@@ -1552,6 +1735,7 @@
   <w:style w:type="character" w:customStyle="1" w:styleId="11">
     <w:name w:val="Recuo de corpo de texto Char"/>
     <w:link w:val="7"/>
+    <w:qFormat/>
     <w:uiPriority w:val="0"/>
     <w:rPr>
       <w:sz w:val="28"/>

</xml_diff>